<commit_message>
Corrected a few mistakes.
</commit_message>
<xml_diff>
--- a/Lists/Instruction List.docx
+++ b/Lists/Instruction List.docx
@@ -199,21 +199,7 @@
         <w:rPr>
           <w:lang w:val="en-US"/>
         </w:rPr>
-        <w:t>. The app randomly chooses a healthy Rebel to attack. In the final instructions, this would be displayed as e.g. &lt;&lt;</w:t>
-      </w:r>
-      <w:proofErr w:type="spellStart"/>
-      <w:r>
-        <w:rPr>
-          <w:lang w:val="en-US"/>
-        </w:rPr>
-        <w:t>Gaarkhan</w:t>
-      </w:r>
-      <w:proofErr w:type="spellEnd"/>
-      <w:r>
-        <w:rPr>
-          <w:lang w:val="en-US"/>
-        </w:rPr>
-        <w:t>&gt;&gt;.</w:t>
+        <w:t>. The app randomly chooses a healthy Rebel to attack. In the final instructions, this would be displayed as e.g. &lt;&lt;Gaarkhan&gt;&gt;.</w:t>
       </w:r>
     </w:p>
     <w:p>
@@ -231,21 +217,7 @@
         <w:rPr>
           <w:lang w:val="en-US"/>
         </w:rPr>
-        <w:t xml:space="preserve">To view this in Word, you need to install the </w:t>
-      </w:r>
-      <w:proofErr w:type="spellStart"/>
-      <w:r>
-        <w:rPr>
-          <w:lang w:val="en-US"/>
-        </w:rPr>
-        <w:t>ImperialAssaultSymbols</w:t>
-      </w:r>
-      <w:proofErr w:type="spellEnd"/>
-      <w:r>
-        <w:rPr>
-          <w:lang w:val="en-US"/>
-        </w:rPr>
-        <w:t xml:space="preserve"> font.</w:t>
+        <w:t>To view this in Word, you need to install the ImperialAssaultSymbols font.</w:t>
       </w:r>
       <w:bookmarkEnd w:id="0"/>
     </w:p>
@@ -1176,19 +1148,11 @@
           <w:lang w:val="en-US"/>
         </w:rPr>
       </w:pPr>
-      <w:proofErr w:type="spellStart"/>
-      <w:r>
-        <w:rPr>
-          <w:lang w:val="en-US"/>
-        </w:rPr>
-        <w:t>Bantha</w:t>
-      </w:r>
-      <w:proofErr w:type="spellEnd"/>
-      <w:r>
-        <w:rPr>
-          <w:lang w:val="en-US"/>
-        </w:rPr>
-        <w:t xml:space="preserve"> Rider</w:t>
+      <w:r>
+        <w:rPr>
+          <w:lang w:val="en-US"/>
+        </w:rPr>
+        <w:t>Bantha Rider</w:t>
       </w:r>
     </w:p>
     <w:p>
@@ -1585,23 +1549,20 @@
           <w:lang w:val="en-US"/>
         </w:rPr>
       </w:pPr>
-      <w:proofErr w:type="spellStart"/>
       <w:r>
         <w:rPr>
           <w:lang w:val="en-US"/>
         </w:rPr>
         <w:t>Bossk</w:t>
       </w:r>
-      <w:proofErr w:type="spellEnd"/>
-    </w:p>
-    <w:p>
-      <w:pPr>
-        <w:spacing w:after="0"/>
-        <w:rPr>
-          <w:lang w:val="en-US"/>
-        </w:rPr>
-      </w:pPr>
-      <w:proofErr w:type="gramStart"/>
+    </w:p>
+    <w:p>
+      <w:pPr>
+        <w:spacing w:after="0"/>
+        <w:rPr>
+          <w:lang w:val="en-US"/>
+        </w:rPr>
+      </w:pPr>
       <w:r>
         <w:rPr>
           <w:rFonts w:ascii="ImperialAssaultSymbols" w:hAnsi="ImperialAssaultSymbols"/>
@@ -1609,7 +1570,6 @@
         </w:rPr>
         <w:t>A</w:t>
       </w:r>
-      <w:proofErr w:type="gramEnd"/>
       <w:r>
         <w:rPr>
           <w:lang w:val="en-US"/>
@@ -2187,14 +2147,12 @@
         </w:rPr>
         <w:t xml:space="preserve"> </w:t>
       </w:r>
-      <w:proofErr w:type="spellStart"/>
       <w:r>
         <w:rPr>
           <w:lang w:val="en-US"/>
         </w:rPr>
         <w:t>Terro</w:t>
       </w:r>
-      <w:proofErr w:type="spellEnd"/>
     </w:p>
     <w:p>
       <w:pPr>
@@ -2757,14 +2715,12 @@
           <w:lang w:val="en-US"/>
         </w:rPr>
       </w:pPr>
-      <w:proofErr w:type="spellStart"/>
       <w:r>
         <w:rPr>
           <w:lang w:val="en-US"/>
         </w:rPr>
         <w:t>Clawdite</w:t>
       </w:r>
-      <w:proofErr w:type="spellEnd"/>
       <w:r>
         <w:rPr>
           <w:lang w:val="en-US"/>
@@ -3098,21 +3054,7 @@
         <w:rPr>
           <w:lang w:val="en-US"/>
         </w:rPr>
-        <w:t xml:space="preserve">: At the start of this activation, gain the </w:t>
-      </w:r>
-      <w:proofErr w:type="spellStart"/>
-      <w:r>
-        <w:rPr>
-          <w:lang w:val="en-US"/>
-        </w:rPr>
-        <w:t>Streetrat</w:t>
-      </w:r>
-      <w:proofErr w:type="spellEnd"/>
-      <w:r>
-        <w:rPr>
-          <w:lang w:val="en-US"/>
-        </w:rPr>
-        <w:t xml:space="preserve"> Form card.</w:t>
+        <w:t>: At the start of this activation, gain the Streetrat Form card.</w:t>
       </w:r>
     </w:p>
     <w:p>
@@ -4068,14 +4010,12 @@
           <w:lang w:val="en-US"/>
         </w:rPr>
       </w:pPr>
-      <w:proofErr w:type="spellStart"/>
       <w:r>
         <w:rPr>
           <w:lang w:val="en-US"/>
         </w:rPr>
         <w:t>Dengar</w:t>
       </w:r>
-      <w:proofErr w:type="spellEnd"/>
     </w:p>
     <w:p>
       <w:pPr>
@@ -4202,14 +4142,12 @@
           <w:lang w:val="en-US"/>
         </w:rPr>
       </w:pPr>
-      <w:proofErr w:type="spellStart"/>
       <w:r>
         <w:rPr>
           <w:lang w:val="en-US"/>
         </w:rPr>
         <w:t>Dewback</w:t>
       </w:r>
-      <w:proofErr w:type="spellEnd"/>
       <w:r>
         <w:rPr>
           <w:lang w:val="en-US"/>
@@ -4837,21 +4775,7 @@
         <w:rPr>
           <w:lang w:val="en-US"/>
         </w:rPr>
-        <w:t xml:space="preserve"> If this figure did not attack, </w:t>
-      </w:r>
-      <w:proofErr w:type="gramStart"/>
-      <w:r>
-        <w:rPr>
-          <w:lang w:val="en-US"/>
-        </w:rPr>
-        <w:t>Move</w:t>
-      </w:r>
-      <w:proofErr w:type="gramEnd"/>
-      <w:r>
-        <w:rPr>
-          <w:lang w:val="en-US"/>
-        </w:rPr>
-        <w:t xml:space="preserve"> 4 to reposition 3.</w:t>
+        <w:t xml:space="preserve"> If this figure did not attack, Move 4 to reposition 3.</w:t>
       </w:r>
     </w:p>
     <w:p>
@@ -5055,21 +4979,7 @@
         <w:rPr>
           <w:lang w:val="en-US"/>
         </w:rPr>
-        <w:t xml:space="preserve"> If this figure did not attack, </w:t>
-      </w:r>
-      <w:proofErr w:type="gramStart"/>
-      <w:r>
-        <w:rPr>
-          <w:lang w:val="en-US"/>
-        </w:rPr>
-        <w:t>Move</w:t>
-      </w:r>
-      <w:proofErr w:type="gramEnd"/>
-      <w:r>
-        <w:rPr>
-          <w:lang w:val="en-US"/>
-        </w:rPr>
-        <w:t xml:space="preserve"> 6 to reposition 3.</w:t>
+        <w:t xml:space="preserve"> If this figure did not attack, Move 6 to reposition 3.</w:t>
       </w:r>
     </w:p>
     <w:p>
@@ -5090,14 +5000,12 @@
           <w:lang w:val="en-US"/>
         </w:rPr>
       </w:pPr>
-      <w:proofErr w:type="spellStart"/>
       <w:r>
         <w:rPr>
           <w:lang w:val="en-US"/>
         </w:rPr>
         <w:t>Gamorrean</w:t>
       </w:r>
-      <w:proofErr w:type="spellEnd"/>
       <w:r>
         <w:rPr>
           <w:lang w:val="en-US"/>
@@ -6865,14 +6773,12 @@
           <w:lang w:val="en-US"/>
         </w:rPr>
       </w:pPr>
-      <w:proofErr w:type="spellStart"/>
       <w:r>
         <w:rPr>
           <w:lang w:val="en-US"/>
         </w:rPr>
         <w:t>Greedo</w:t>
       </w:r>
-      <w:proofErr w:type="spellEnd"/>
     </w:p>
     <w:p>
       <w:pPr>
@@ -8187,14 +8093,12 @@
         </w:rPr>
         <w:t xml:space="preserve"> </w:t>
       </w:r>
-      <w:proofErr w:type="spellStart"/>
       <w:r>
         <w:rPr>
           <w:lang w:val="en-US"/>
         </w:rPr>
         <w:t>Ohnaka</w:t>
       </w:r>
-      <w:proofErr w:type="spellEnd"/>
     </w:p>
     <w:p>
       <w:pPr>
@@ -10183,7 +10087,6 @@
           <w:lang w:val="en-US"/>
         </w:rPr>
       </w:pPr>
-      <w:proofErr w:type="gramStart"/>
       <w:r>
         <w:rPr>
           <w:rFonts w:ascii="ImperialAssaultSymbols" w:hAnsi="ImperialAssaultSymbols"/>
@@ -10191,7 +10094,6 @@
         </w:rPr>
         <w:t>A</w:t>
       </w:r>
-      <w:proofErr w:type="gramEnd"/>
       <w:r>
         <w:rPr>
           <w:lang w:val="en-US"/>
@@ -10459,7 +10361,6 @@
           <w:lang w:val="en-US"/>
         </w:rPr>
       </w:pPr>
-      <w:proofErr w:type="gramStart"/>
       <w:r>
         <w:rPr>
           <w:rFonts w:ascii="ImperialAssaultSymbols" w:hAnsi="ImperialAssaultSymbols"/>
@@ -10467,7 +10368,6 @@
         </w:rPr>
         <w:t>A</w:t>
       </w:r>
-      <w:proofErr w:type="gramEnd"/>
       <w:r>
         <w:rPr>
           <w:lang w:val="en-US"/>
@@ -11108,7 +11008,6 @@
           <w:lang w:val="en-US"/>
         </w:rPr>
       </w:pPr>
-      <w:proofErr w:type="gramStart"/>
       <w:r>
         <w:rPr>
           <w:rFonts w:ascii="ImperialAssaultSymbols" w:hAnsi="ImperialAssaultSymbols"/>
@@ -11116,7 +11015,6 @@
         </w:rPr>
         <w:t>A</w:t>
       </w:r>
-      <w:proofErr w:type="gramEnd"/>
       <w:r>
         <w:rPr>
           <w:lang w:val="en-US"/>
@@ -11268,14 +11166,12 @@
           <w:lang w:val="en-US"/>
         </w:rPr>
       </w:pPr>
-      <w:proofErr w:type="spellStart"/>
       <w:r>
         <w:rPr>
           <w:lang w:val="en-US"/>
         </w:rPr>
         <w:t>Jawa</w:t>
       </w:r>
-      <w:proofErr w:type="spellEnd"/>
       <w:r>
         <w:rPr>
           <w:lang w:val="en-US"/>
@@ -11975,28 +11871,24 @@
           <w:lang w:val="en-US"/>
         </w:rPr>
       </w:pPr>
-      <w:proofErr w:type="spellStart"/>
       <w:r>
         <w:rPr>
           <w:lang w:val="en-US"/>
         </w:rPr>
         <w:t>Kayn</w:t>
       </w:r>
-      <w:proofErr w:type="spellEnd"/>
       <w:r>
         <w:rPr>
           <w:lang w:val="en-US"/>
         </w:rPr>
         <w:t xml:space="preserve"> </w:t>
       </w:r>
-      <w:proofErr w:type="spellStart"/>
       <w:r>
         <w:rPr>
           <w:lang w:val="en-US"/>
         </w:rPr>
         <w:t>Somos</w:t>
       </w:r>
-      <w:proofErr w:type="spellEnd"/>
     </w:p>
     <w:p>
       <w:pPr>
@@ -12695,14 +12587,12 @@
           <w:lang w:val="en-US"/>
         </w:rPr>
       </w:pPr>
-      <w:proofErr w:type="spellStart"/>
       <w:r>
         <w:rPr>
           <w:lang w:val="en-US"/>
         </w:rPr>
         <w:t>Nexu</w:t>
       </w:r>
-      <w:proofErr w:type="spellEnd"/>
     </w:p>
     <w:p>
       <w:pPr>
@@ -15163,14 +15053,12 @@
         </w:rPr>
         <w:t xml:space="preserve"> </w:t>
       </w:r>
-      <w:proofErr w:type="spellStart"/>
       <w:r>
         <w:rPr>
           <w:lang w:val="en-US"/>
         </w:rPr>
         <w:t>Repulsor</w:t>
       </w:r>
-      <w:proofErr w:type="spellEnd"/>
       <w:r>
         <w:rPr>
           <w:lang w:val="en-US"/>
@@ -15923,7 +15811,6 @@
           <w:lang w:val="en-US"/>
         </w:rPr>
       </w:pPr>
-      <w:proofErr w:type="spellStart"/>
       <w:r>
         <w:rPr>
           <w:lang w:val="en-US"/>
@@ -15942,7 +15829,6 @@
         </w:rPr>
         <w:t>rooper</w:t>
       </w:r>
-      <w:proofErr w:type="spellEnd"/>
     </w:p>
     <w:p>
       <w:pPr>
@@ -16577,14 +16463,12 @@
           <w:lang w:val="en-US"/>
         </w:rPr>
       </w:pPr>
-      <w:proofErr w:type="spellStart"/>
       <w:r>
         <w:rPr>
           <w:lang w:val="en-US"/>
         </w:rPr>
         <w:t>Thrawn</w:t>
       </w:r>
-      <w:proofErr w:type="spellEnd"/>
     </w:p>
     <w:p>
       <w:pPr>
@@ -16737,19 +16621,11 @@
           <w:lang w:val="en-US"/>
         </w:rPr>
       </w:pPr>
-      <w:proofErr w:type="spellStart"/>
-      <w:r>
-        <w:rPr>
-          <w:lang w:val="en-US"/>
-        </w:rPr>
-        <w:t>Trandoshan</w:t>
-      </w:r>
-      <w:proofErr w:type="spellEnd"/>
-      <w:r>
-        <w:rPr>
-          <w:lang w:val="en-US"/>
-        </w:rPr>
-        <w:t xml:space="preserve"> Hunter</w:t>
+      <w:r>
+        <w:rPr>
+          <w:lang w:val="en-US"/>
+        </w:rPr>
+        <w:t>Trandoshan Hunter</w:t>
       </w:r>
     </w:p>
     <w:p>
@@ -16974,19 +16850,11 @@
           <w:lang w:val="en-US"/>
         </w:rPr>
       </w:pPr>
-      <w:proofErr w:type="spellStart"/>
-      <w:r>
-        <w:rPr>
-          <w:lang w:val="en-US"/>
-        </w:rPr>
-        <w:t>Tusken</w:t>
-      </w:r>
-      <w:proofErr w:type="spellEnd"/>
-      <w:r>
-        <w:rPr>
-          <w:lang w:val="en-US"/>
-        </w:rPr>
-        <w:t xml:space="preserve"> Raider</w:t>
+      <w:r>
+        <w:rPr>
+          <w:lang w:val="en-US"/>
+        </w:rPr>
+        <w:t>Tusken Raider</w:t>
       </w:r>
     </w:p>
     <w:p>
@@ -17057,7 +16925,19 @@
         <w:rPr>
           <w:lang w:val="en-US"/>
         </w:rPr>
-        <w:t xml:space="preserve">: Move 4 to </w:t>
+        <w:t xml:space="preserve">: Move </w:t>
+      </w:r>
+      <w:r>
+        <w:rPr>
+          <w:lang w:val="en-US"/>
+        </w:rPr>
+        <w:t>3</w:t>
+      </w:r>
+      <w:r>
+        <w:rPr>
+          <w:lang w:val="en-US"/>
+        </w:rPr>
+        <w:t xml:space="preserve"> to </w:t>
       </w:r>
       <w:r>
         <w:rPr>
@@ -17278,19 +17158,11 @@
           <w:lang w:val="en-US"/>
         </w:rPr>
       </w:pPr>
-      <w:proofErr w:type="spellStart"/>
-      <w:r>
-        <w:rPr>
-          <w:lang w:val="en-US"/>
-        </w:rPr>
-        <w:t>Ugnaught</w:t>
-      </w:r>
-      <w:proofErr w:type="spellEnd"/>
-      <w:r>
-        <w:rPr>
-          <w:lang w:val="en-US"/>
-        </w:rPr>
-        <w:t xml:space="preserve"> Tinkerer</w:t>
+      <w:r>
+        <w:rPr>
+          <w:lang w:val="en-US"/>
+        </w:rPr>
+        <w:t>Ugnaught Tinkerer</w:t>
       </w:r>
     </w:p>
     <w:p>
@@ -17617,7 +17489,6 @@
           <w:lang w:val="en-US"/>
         </w:rPr>
       </w:pPr>
-      <w:proofErr w:type="gramStart"/>
       <w:r>
         <w:rPr>
           <w:rFonts w:ascii="ImperialAssaultSymbols" w:hAnsi="ImperialAssaultSymbols"/>
@@ -17625,7 +17496,6 @@
         </w:rPr>
         <w:t>A</w:t>
       </w:r>
-      <w:proofErr w:type="gramEnd"/>
       <w:r>
         <w:rPr>
           <w:lang w:val="en-US"/>
@@ -17743,14 +17613,12 @@
           <w:lang w:val="en-US"/>
         </w:rPr>
       </w:pPr>
-      <w:proofErr w:type="spellStart"/>
       <w:r>
         <w:rPr>
           <w:lang w:val="en-US"/>
         </w:rPr>
         <w:t>Wampa</w:t>
       </w:r>
-      <w:proofErr w:type="spellEnd"/>
     </w:p>
     <w:p>
       <w:pPr>
@@ -18041,19 +17909,11 @@
           <w:lang w:val="en-US"/>
         </w:rPr>
       </w:pPr>
-      <w:proofErr w:type="spellStart"/>
-      <w:r>
-        <w:rPr>
-          <w:lang w:val="en-US"/>
-        </w:rPr>
-        <w:t>Weequay</w:t>
-      </w:r>
-      <w:proofErr w:type="spellEnd"/>
-      <w:r>
-        <w:rPr>
-          <w:lang w:val="en-US"/>
-        </w:rPr>
-        <w:t xml:space="preserve"> Pirate</w:t>
+      <w:r>
+        <w:rPr>
+          <w:lang w:val="en-US"/>
+        </w:rPr>
+        <w:t>Weequay Pirate</w:t>
       </w:r>
     </w:p>
     <w:p>

</xml_diff>